<commit_message>
update mô tả hệ thống
</commit_message>
<xml_diff>
--- a/system/Document.docx
+++ b/system/Document.docx
@@ -3,12 +3,544 @@
 <w:document xmlns:wpc="http://schemas.microsoft.com/office/word/2010/wordprocessingCanvas" xmlns:mc="http://schemas.openxmlformats.org/markup-compatibility/2006" xmlns:o="urn:schemas-microsoft-com:office:office" xmlns:r="http://schemas.openxmlformats.org/officeDocument/2006/relationships" xmlns:m="http://schemas.openxmlformats.org/officeDocument/2006/math" xmlns:v="urn:schemas-microsoft-com:vml" xmlns:wp14="http://schemas.microsoft.com/office/word/2010/wordprocessingDrawing" xmlns:wp="http://schemas.openxmlformats.org/drawingml/2006/wordprocessingDrawing" xmlns:w10="urn:schemas-microsoft-com:office:word" xmlns:w="http://schemas.openxmlformats.org/wordprocessingml/2006/main" xmlns:w14="http://schemas.microsoft.com/office/word/2010/wordml" xmlns:wpg="http://schemas.microsoft.com/office/word/2010/wordprocessingGroup" xmlns:wpi="http://schemas.microsoft.com/office/word/2010/wordprocessingInk" xmlns:wne="http://schemas.microsoft.com/office/word/2006/wordml" xmlns:wps="http://schemas.microsoft.com/office/word/2010/wordprocessingShape" mc:Ignorable="w14 wp14">
   <w:body>
     <w:p>
-      <w:r>
-        <w:t>Test</w:t>
-      </w:r>
+      <w:pPr>
+        <w:rPr>
+          <w:b/>
+        </w:rPr>
+      </w:pPr>
+      <w:r>
+        <w:rPr>
+          <w:b/>
+        </w:rPr>
+        <w:t>Bài toán</w:t>
+      </w:r>
+    </w:p>
+    <w:p>
+      <w:r>
+        <w:t>Một người muốn quản lý tài chính cá nhân của mình,họ muốn quản lý chi tiêu hàng ngày một cách chi tiết nhất.Dựa vào đó họ có thể điều chỉnh được chi tiết và điều phối được lượng tiền cho hợp lý dựa vào nguồn thu hàng tháng</w:t>
+      </w:r>
+    </w:p>
+    <w:p>
+      <w:pPr>
+        <w:rPr>
+          <w:b/>
+        </w:rPr>
+      </w:pPr>
+      <w:r>
+        <w:rPr>
+          <w:b/>
+        </w:rPr>
+        <w:t>Phân tích bài toán</w:t>
+      </w:r>
+    </w:p>
+    <w:p>
+      <w:pPr>
+        <w:rPr>
+          <w:b/>
+        </w:rPr>
+      </w:pPr>
+      <w:r>
+        <w:rPr>
+          <w:b/>
+        </w:rPr>
+        <w:t>Mục đích</w:t>
+      </w:r>
+    </w:p>
+    <w:p>
+      <w:r>
+        <w:t>Đối tượng là người có tối thiểu một nguồn tài chính cố định hoặc có thêm nguồn thu từ các nguồn khác</w:t>
+      </w:r>
+    </w:p>
+    <w:p>
+      <w:r>
+        <w:t>Đối tượng muốn chia nhỏ số tiền hiện có và tích quỹ cho những dự định tương lai,để quản lý chặt chẽ về số tiền của mình</w:t>
+      </w:r>
+    </w:p>
+    <w:p>
+      <w:pPr>
+        <w:rPr>
+          <w:b/>
+        </w:rPr>
+      </w:pPr>
+      <w:r>
+        <w:rPr>
+          <w:b/>
+        </w:rPr>
+        <w:t>Mô hình hóa</w:t>
+      </w:r>
+    </w:p>
+    <w:p>
+      <w:pPr>
+        <w:rPr>
+          <w:b/>
+        </w:rPr>
+      </w:pPr>
+      <w:r>
+        <w:rPr>
+          <w:b/>
+        </w:rPr>
+        <w:t>Mô tả chi tiết các use case</w:t>
+      </w:r>
+    </w:p>
+    <w:p>
+      <w:pPr>
+        <w:pStyle w:val="ListParagraph"/>
+        <w:numPr>
+          <w:ilvl w:val="0"/>
+          <w:numId w:val="1"/>
+        </w:numPr>
+        <w:rPr>
+          <w:b/>
+        </w:rPr>
+      </w:pPr>
+      <w:r>
+        <w:rPr>
+          <w:b/>
+        </w:rPr>
+        <w:t>Đăng kí</w:t>
+      </w:r>
+    </w:p>
+    <w:p>
+      <w:pPr>
+        <w:ind w:left="720"/>
+      </w:pPr>
+      <w:r>
+        <w:t xml:space="preserve">Use case này </w:t>
+      </w:r>
+      <w:r>
+        <w:t>cho phép người sử dụng bắt đầu tham gia hệ thống.</w:t>
+      </w:r>
+    </w:p>
+    <w:p>
+      <w:pPr>
+        <w:ind w:left="720"/>
+      </w:pPr>
+      <w:r>
+        <w:t>Người dùng sẽ đăng kí tài khoản gồm các thông tin:</w:t>
+      </w:r>
+    </w:p>
+    <w:p>
+      <w:pPr>
+        <w:pStyle w:val="ListParagraph"/>
+        <w:numPr>
+          <w:ilvl w:val="0"/>
+          <w:numId w:val="2"/>
+        </w:numPr>
+        <w:ind w:left="1080"/>
+        <w:rPr>
+          <w:b/>
+        </w:rPr>
+      </w:pPr>
+      <w:r>
+        <w:rPr>
+          <w:b/>
+        </w:rPr>
+        <w:t>Thông tin về cá nhân</w:t>
+      </w:r>
+    </w:p>
+    <w:p>
+      <w:pPr>
+        <w:ind w:left="720"/>
+      </w:pPr>
+      <w:r>
+        <w:t>Họ và tên,ngày sinh,giới tính,email ..</w:t>
+      </w:r>
+    </w:p>
+    <w:p>
+      <w:pPr>
+        <w:pStyle w:val="ListParagraph"/>
+        <w:numPr>
+          <w:ilvl w:val="0"/>
+          <w:numId w:val="2"/>
+        </w:numPr>
+        <w:ind w:left="1080"/>
+        <w:rPr>
+          <w:b/>
+        </w:rPr>
+      </w:pPr>
+      <w:r>
+        <w:rPr>
+          <w:b/>
+        </w:rPr>
+        <w:t>Thông tin về tài chính</w:t>
+      </w:r>
+    </w:p>
+    <w:p>
+      <w:pPr>
+        <w:ind w:left="720"/>
+      </w:pPr>
+      <w:r>
+        <w:t>Các khoản thu nhập gồm :</w:t>
+      </w:r>
+    </w:p>
+    <w:p>
+      <w:pPr>
+        <w:ind w:left="720"/>
+      </w:pPr>
+      <w:r>
+        <w:t>+ Thu nhập cố định.</w:t>
+      </w:r>
+    </w:p>
+    <w:p>
+      <w:pPr>
+        <w:ind w:left="720"/>
+      </w:pPr>
+      <w:r>
+        <w:t>+ Thu nhập khác.</w:t>
+      </w:r>
+    </w:p>
+    <w:p>
+      <w:pPr>
+        <w:pStyle w:val="ListParagraph"/>
+        <w:numPr>
+          <w:ilvl w:val="0"/>
+          <w:numId w:val="1"/>
+        </w:numPr>
+        <w:rPr>
+          <w:b/>
+        </w:rPr>
+      </w:pPr>
+      <w:r>
+        <w:rPr>
+          <w:b/>
+        </w:rPr>
+        <w:t>Quản lý tài chính</w:t>
+      </w:r>
+    </w:p>
+    <w:p>
+      <w:pPr>
+        <w:ind w:left="360"/>
+      </w:pPr>
+      <w:r>
+        <w:t>Login lần đầu tiên:</w:t>
+      </w:r>
+    </w:p>
+    <w:p>
+      <w:pPr>
+        <w:ind w:left="360"/>
+      </w:pPr>
+      <w:r>
+        <w:t>Dựa vào tổng thu nhập cố định và thu nhập khác là số dư ban đầu (</w:t>
+      </w:r>
+      <w:r>
+        <w:rPr>
+          <w:b/>
+        </w:rPr>
+        <w:t>SDBD</w:t>
+      </w:r>
+      <w:r>
+        <w:t>).</w:t>
+      </w:r>
+    </w:p>
+    <w:p>
+      <w:pPr>
+        <w:ind w:left="360"/>
+      </w:pPr>
+      <w:r>
+        <w:t>Tổng tiền  (</w:t>
+      </w:r>
+      <w:r>
+        <w:rPr>
+          <w:b/>
+        </w:rPr>
+        <w:t>TT</w:t>
+      </w:r>
+      <w:r>
+        <w:t>)=SDBD</w:t>
+      </w:r>
+    </w:p>
+    <w:p>
+      <w:pPr>
+        <w:ind w:left="360"/>
+      </w:pPr>
+      <w:r>
+        <w:t xml:space="preserve">Lần login tiếp theo </w:t>
+      </w:r>
+    </w:p>
+    <w:p>
+      <w:pPr>
+        <w:ind w:left="360"/>
+      </w:pPr>
+      <w:r>
+        <w:t>Tổng tiển hiện có (</w:t>
+      </w:r>
+      <w:r>
+        <w:rPr>
+          <w:b/>
+        </w:rPr>
+        <w:t>TTHC</w:t>
+      </w:r>
+      <w:r>
+        <w:t>) =(</w:t>
+      </w:r>
+      <w:r>
+        <w:t xml:space="preserve"> </w:t>
+      </w:r>
+      <w:r>
+        <w:t>SDBD</w:t>
+      </w:r>
+      <w:r>
+        <w:t>+thu nhập cố định (</w:t>
+      </w:r>
+      <w:r>
+        <w:rPr>
+          <w:b/>
+        </w:rPr>
+        <w:t>TTNCD</w:t>
+      </w:r>
+      <w:r>
+        <w:t>) + thu nhập khác (</w:t>
+      </w:r>
+      <w:r>
+        <w:rPr>
+          <w:b/>
+        </w:rPr>
+        <w:t>TTNK</w:t>
+      </w:r>
+      <w:r>
+        <w:t>))-các khoản chi (</w:t>
+      </w:r>
+      <w:r>
+        <w:rPr>
+          <w:b/>
+        </w:rPr>
+        <w:t>TC</w:t>
+      </w:r>
+      <w:r>
+        <w:t>)</w:t>
+      </w:r>
+    </w:p>
+    <w:p>
+      <w:pPr>
+        <w:ind w:left="720"/>
+      </w:pPr>
+      <w:r>
+        <w:lastRenderedPageBreak/>
+        <w:t>Các khoản chi:</w:t>
+      </w:r>
+    </w:p>
+    <w:p>
+      <w:pPr>
+        <w:ind w:left="360"/>
+      </w:pPr>
+      <w:r>
+        <w:t>Mỗi lần đăng nhập người dùng sẽ liệt kê các khoản chi tiêu.</w:t>
+      </w:r>
+    </w:p>
+    <w:p>
+      <w:pPr>
+        <w:ind w:left="360"/>
+      </w:pPr>
+      <w:r>
+        <w:t xml:space="preserve">Các khoản cho được phân loại </w:t>
+      </w:r>
+    </w:p>
+    <w:p>
+      <w:pPr>
+        <w:pStyle w:val="ListParagraph"/>
+        <w:numPr>
+          <w:ilvl w:val="0"/>
+          <w:numId w:val="2"/>
+        </w:numPr>
+        <w:ind w:left="1080"/>
+      </w:pPr>
+      <w:r>
+        <w:t>Tiền xăng</w:t>
+      </w:r>
+    </w:p>
+    <w:p>
+      <w:pPr>
+        <w:pStyle w:val="ListParagraph"/>
+        <w:numPr>
+          <w:ilvl w:val="0"/>
+          <w:numId w:val="2"/>
+        </w:numPr>
+        <w:ind w:left="1080"/>
+      </w:pPr>
+      <w:r>
+        <w:t>Tiền cho giáo dục</w:t>
+      </w:r>
+    </w:p>
+    <w:p>
+      <w:pPr>
+        <w:pStyle w:val="ListParagraph"/>
+        <w:numPr>
+          <w:ilvl w:val="0"/>
+          <w:numId w:val="2"/>
+        </w:numPr>
+        <w:ind w:left="1080"/>
+      </w:pPr>
+      <w:r>
+        <w:t>Tiền ăn</w:t>
+      </w:r>
+    </w:p>
+    <w:p>
+      <w:pPr>
+        <w:pStyle w:val="ListParagraph"/>
+        <w:numPr>
+          <w:ilvl w:val="0"/>
+          <w:numId w:val="2"/>
+        </w:numPr>
+        <w:ind w:left="1080"/>
+      </w:pPr>
+      <w:r>
+        <w:t>Tiền sinh hoạt</w:t>
+      </w:r>
+    </w:p>
+    <w:p>
+      <w:pPr>
+        <w:pStyle w:val="ListParagraph"/>
+        <w:ind w:left="1080"/>
+      </w:pPr>
+      <w:r>
+        <w:t>...</w:t>
+      </w:r>
+    </w:p>
+    <w:p>
+      <w:pPr>
+        <w:pStyle w:val="ListParagraph"/>
+        <w:ind w:left="1080"/>
+      </w:pPr>
+      <w:r>
+        <w:t>Các khoản khác</w:t>
+      </w:r>
+    </w:p>
+    <w:p>
+      <w:pPr>
+        <w:pStyle w:val="ListParagraph"/>
+        <w:ind w:left="1080"/>
+      </w:pPr>
+    </w:p>
+    <w:p>
+      <w:pPr>
+        <w:ind w:left="360"/>
+      </w:pPr>
+      <w:r>
+        <w:t>Sau đó người dùng có thể biết hiện trạng số tiền của mình.</w:t>
+      </w:r>
+    </w:p>
+    <w:p>
+      <w:pPr>
+        <w:pStyle w:val="ListParagraph"/>
+        <w:numPr>
+          <w:ilvl w:val="0"/>
+          <w:numId w:val="1"/>
+        </w:numPr>
+        <w:rPr>
+          <w:b/>
+        </w:rPr>
+      </w:pPr>
+      <w:r>
+        <w:rPr>
+          <w:b/>
+        </w:rPr>
+        <w:t>Thống kê</w:t>
+      </w:r>
+    </w:p>
+    <w:p>
+      <w:pPr>
+        <w:pStyle w:val="ListParagraph"/>
+      </w:pPr>
+      <w:r>
+        <w:t>Đưa ra chi tiết các khoản chi tuần ,tháng,năm</w:t>
+      </w:r>
+    </w:p>
+    <w:p>
+      <w:pPr>
+        <w:pStyle w:val="ListParagraph"/>
+      </w:pPr>
+      <w:r>
+        <w:t>Đưa ra khoản chi nhiều tiền nhất.</w:t>
+      </w:r>
+    </w:p>
+    <w:p>
+      <w:pPr>
+        <w:pStyle w:val="ListParagraph"/>
+        <w:numPr>
+          <w:ilvl w:val="0"/>
+          <w:numId w:val="1"/>
+        </w:numPr>
+        <w:rPr>
+          <w:b/>
+        </w:rPr>
+      </w:pPr>
+      <w:r>
+        <w:rPr>
+          <w:b/>
+        </w:rPr>
+        <w:t>Tiết kiệm</w:t>
+      </w:r>
+    </w:p>
+    <w:p>
+      <w:pPr>
+        <w:ind w:left="720"/>
+      </w:pPr>
+      <w:r>
+        <w:t>Người dùng có thể chọn kiểu tiết kiệm</w:t>
+      </w:r>
+    </w:p>
+    <w:p>
+      <w:pPr>
+        <w:ind w:left="720"/>
+      </w:pPr>
+      <w:r>
+        <w:t xml:space="preserve">Tiết kiệm theo tuần,tháng,năm </w:t>
+      </w:r>
+    </w:p>
+    <w:p>
+      <w:pPr>
+        <w:ind w:left="720"/>
+      </w:pPr>
+      <w:r>
+        <w:t>Thông tin tiết kiệm:</w:t>
+      </w:r>
+    </w:p>
+    <w:p>
+      <w:pPr>
+        <w:ind w:left="720"/>
+      </w:pPr>
+      <w:r>
+        <w:t>Tên, loại tiêt kiệm,ngày bắt đầu,ngày kết thúc,ngày cộng tiền vào tài khoản tiết kiệm..</w:t>
+      </w:r>
+    </w:p>
+    <w:p>
+      <w:pPr>
+        <w:ind w:left="720"/>
+      </w:pPr>
+      <w:r>
+        <w:t xml:space="preserve">Cứ đến một ngày được quy định bởi người dùng sẽ trừ vào </w:t>
+      </w:r>
+      <w:r>
+        <w:rPr>
+          <w:b/>
+        </w:rPr>
+        <w:t>TT</w:t>
+      </w:r>
+      <w:r>
+        <w:t xml:space="preserve"> .</w:t>
+      </w:r>
+    </w:p>
+    <w:p>
+      <w:pPr>
+        <w:ind w:left="720"/>
+      </w:pPr>
       <w:bookmarkStart w:id="0" w:name="_GoBack"/>
       <w:bookmarkEnd w:id="0"/>
     </w:p>
+    <w:p>
+      <w:pPr>
+        <w:pStyle w:val="ListParagraph"/>
+      </w:pPr>
+    </w:p>
+    <w:p/>
+    <w:p/>
+    <w:p>
+      <w:pPr>
+        <w:ind w:left="360"/>
+      </w:pPr>
+    </w:p>
+    <w:p/>
+    <w:p/>
     <w:sectPr>
       <w:pgSz w:w="12240" w:h="15840"/>
       <w:pgMar w:top="1440" w:right="1440" w:bottom="1440" w:left="1440" w:header="720" w:footer="720" w:gutter="0"/>
@@ -17,6 +549,219 @@
     </w:sectPr>
   </w:body>
 </w:document>
+</file>
+
+<file path=word/numbering.xml><?xml version="1.0" encoding="utf-8"?>
+<w:numbering xmlns:wpc="http://schemas.microsoft.com/office/word/2010/wordprocessingCanvas" xmlns:mc="http://schemas.openxmlformats.org/markup-compatibility/2006" xmlns:o="urn:schemas-microsoft-com:office:office" xmlns:r="http://schemas.openxmlformats.org/officeDocument/2006/relationships" xmlns:m="http://schemas.openxmlformats.org/officeDocument/2006/math" xmlns:v="urn:schemas-microsoft-com:vml" xmlns:wp14="http://schemas.microsoft.com/office/word/2010/wordprocessingDrawing" xmlns:wp="http://schemas.openxmlformats.org/drawingml/2006/wordprocessingDrawing" xmlns:w10="urn:schemas-microsoft-com:office:word" xmlns:w="http://schemas.openxmlformats.org/wordprocessingml/2006/main" xmlns:w14="http://schemas.microsoft.com/office/word/2010/wordml" xmlns:wpg="http://schemas.microsoft.com/office/word/2010/wordprocessingGroup" xmlns:wpi="http://schemas.microsoft.com/office/word/2010/wordprocessingInk" xmlns:wne="http://schemas.microsoft.com/office/word/2006/wordml" xmlns:wps="http://schemas.microsoft.com/office/word/2010/wordprocessingShape" mc:Ignorable="w14 wp14">
+  <w:abstractNum w:abstractNumId="0">
+    <w:nsid w:val="52A416C8"/>
+    <w:multiLevelType w:val="hybridMultilevel"/>
+    <w:tmpl w:val="2A3A6A10"/>
+    <w:lvl w:ilvl="0" w:tplc="0409000F">
+      <w:start w:val="1"/>
+      <w:numFmt w:val="decimal"/>
+      <w:lvlText w:val="%1."/>
+      <w:lvlJc w:val="left"/>
+      <w:pPr>
+        <w:ind w:left="720" w:hanging="360"/>
+      </w:pPr>
+      <w:rPr>
+        <w:rFonts w:hint="default"/>
+      </w:rPr>
+    </w:lvl>
+    <w:lvl w:ilvl="1" w:tplc="04090019" w:tentative="1">
+      <w:start w:val="1"/>
+      <w:numFmt w:val="lowerLetter"/>
+      <w:lvlText w:val="%2."/>
+      <w:lvlJc w:val="left"/>
+      <w:pPr>
+        <w:ind w:left="1440" w:hanging="360"/>
+      </w:pPr>
+    </w:lvl>
+    <w:lvl w:ilvl="2" w:tplc="0409001B" w:tentative="1">
+      <w:start w:val="1"/>
+      <w:numFmt w:val="lowerRoman"/>
+      <w:lvlText w:val="%3."/>
+      <w:lvlJc w:val="right"/>
+      <w:pPr>
+        <w:ind w:left="2160" w:hanging="180"/>
+      </w:pPr>
+    </w:lvl>
+    <w:lvl w:ilvl="3" w:tplc="0409000F" w:tentative="1">
+      <w:start w:val="1"/>
+      <w:numFmt w:val="decimal"/>
+      <w:lvlText w:val="%4."/>
+      <w:lvlJc w:val="left"/>
+      <w:pPr>
+        <w:ind w:left="2880" w:hanging="360"/>
+      </w:pPr>
+    </w:lvl>
+    <w:lvl w:ilvl="4" w:tplc="04090019" w:tentative="1">
+      <w:start w:val="1"/>
+      <w:numFmt w:val="lowerLetter"/>
+      <w:lvlText w:val="%5."/>
+      <w:lvlJc w:val="left"/>
+      <w:pPr>
+        <w:ind w:left="3600" w:hanging="360"/>
+      </w:pPr>
+    </w:lvl>
+    <w:lvl w:ilvl="5" w:tplc="0409001B" w:tentative="1">
+      <w:start w:val="1"/>
+      <w:numFmt w:val="lowerRoman"/>
+      <w:lvlText w:val="%6."/>
+      <w:lvlJc w:val="right"/>
+      <w:pPr>
+        <w:ind w:left="4320" w:hanging="180"/>
+      </w:pPr>
+    </w:lvl>
+    <w:lvl w:ilvl="6" w:tplc="0409000F" w:tentative="1">
+      <w:start w:val="1"/>
+      <w:numFmt w:val="decimal"/>
+      <w:lvlText w:val="%7."/>
+      <w:lvlJc w:val="left"/>
+      <w:pPr>
+        <w:ind w:left="5040" w:hanging="360"/>
+      </w:pPr>
+    </w:lvl>
+    <w:lvl w:ilvl="7" w:tplc="04090019" w:tentative="1">
+      <w:start w:val="1"/>
+      <w:numFmt w:val="lowerLetter"/>
+      <w:lvlText w:val="%8."/>
+      <w:lvlJc w:val="left"/>
+      <w:pPr>
+        <w:ind w:left="5760" w:hanging="360"/>
+      </w:pPr>
+    </w:lvl>
+    <w:lvl w:ilvl="8" w:tplc="0409001B" w:tentative="1">
+      <w:start w:val="1"/>
+      <w:numFmt w:val="lowerRoman"/>
+      <w:lvlText w:val="%9."/>
+      <w:lvlJc w:val="right"/>
+      <w:pPr>
+        <w:ind w:left="6480" w:hanging="180"/>
+      </w:pPr>
+    </w:lvl>
+  </w:abstractNum>
+  <w:abstractNum w:abstractNumId="1">
+    <w:nsid w:val="5E8A1DE6"/>
+    <w:multiLevelType w:val="hybridMultilevel"/>
+    <w:tmpl w:val="D05C05A2"/>
+    <w:lvl w:ilvl="0" w:tplc="29AC0B40">
+      <w:start w:val="1"/>
+      <w:numFmt w:val="bullet"/>
+      <w:lvlText w:val="-"/>
+      <w:lvlJc w:val="left"/>
+      <w:pPr>
+        <w:ind w:left="720" w:hanging="360"/>
+      </w:pPr>
+      <w:rPr>
+        <w:rFonts w:ascii="Calibri" w:eastAsiaTheme="minorHAnsi" w:hAnsi="Calibri" w:cs="Calibri" w:hint="default"/>
+      </w:rPr>
+    </w:lvl>
+    <w:lvl w:ilvl="1" w:tplc="04090003" w:tentative="1">
+      <w:start w:val="1"/>
+      <w:numFmt w:val="bullet"/>
+      <w:lvlText w:val="o"/>
+      <w:lvlJc w:val="left"/>
+      <w:pPr>
+        <w:ind w:left="1440" w:hanging="360"/>
+      </w:pPr>
+      <w:rPr>
+        <w:rFonts w:ascii="Courier New" w:hAnsi="Courier New" w:cs="Courier New" w:hint="default"/>
+      </w:rPr>
+    </w:lvl>
+    <w:lvl w:ilvl="2" w:tplc="04090005" w:tentative="1">
+      <w:start w:val="1"/>
+      <w:numFmt w:val="bullet"/>
+      <w:lvlText w:val=""/>
+      <w:lvlJc w:val="left"/>
+      <w:pPr>
+        <w:ind w:left="2160" w:hanging="360"/>
+      </w:pPr>
+      <w:rPr>
+        <w:rFonts w:ascii="Wingdings" w:hAnsi="Wingdings" w:hint="default"/>
+      </w:rPr>
+    </w:lvl>
+    <w:lvl w:ilvl="3" w:tplc="04090001" w:tentative="1">
+      <w:start w:val="1"/>
+      <w:numFmt w:val="bullet"/>
+      <w:lvlText w:val=""/>
+      <w:lvlJc w:val="left"/>
+      <w:pPr>
+        <w:ind w:left="2880" w:hanging="360"/>
+      </w:pPr>
+      <w:rPr>
+        <w:rFonts w:ascii="Symbol" w:hAnsi="Symbol" w:hint="default"/>
+      </w:rPr>
+    </w:lvl>
+    <w:lvl w:ilvl="4" w:tplc="04090003" w:tentative="1">
+      <w:start w:val="1"/>
+      <w:numFmt w:val="bullet"/>
+      <w:lvlText w:val="o"/>
+      <w:lvlJc w:val="left"/>
+      <w:pPr>
+        <w:ind w:left="3600" w:hanging="360"/>
+      </w:pPr>
+      <w:rPr>
+        <w:rFonts w:ascii="Courier New" w:hAnsi="Courier New" w:cs="Courier New" w:hint="default"/>
+      </w:rPr>
+    </w:lvl>
+    <w:lvl w:ilvl="5" w:tplc="04090005" w:tentative="1">
+      <w:start w:val="1"/>
+      <w:numFmt w:val="bullet"/>
+      <w:lvlText w:val=""/>
+      <w:lvlJc w:val="left"/>
+      <w:pPr>
+        <w:ind w:left="4320" w:hanging="360"/>
+      </w:pPr>
+      <w:rPr>
+        <w:rFonts w:ascii="Wingdings" w:hAnsi="Wingdings" w:hint="default"/>
+      </w:rPr>
+    </w:lvl>
+    <w:lvl w:ilvl="6" w:tplc="04090001" w:tentative="1">
+      <w:start w:val="1"/>
+      <w:numFmt w:val="bullet"/>
+      <w:lvlText w:val=""/>
+      <w:lvlJc w:val="left"/>
+      <w:pPr>
+        <w:ind w:left="5040" w:hanging="360"/>
+      </w:pPr>
+      <w:rPr>
+        <w:rFonts w:ascii="Symbol" w:hAnsi="Symbol" w:hint="default"/>
+      </w:rPr>
+    </w:lvl>
+    <w:lvl w:ilvl="7" w:tplc="04090003" w:tentative="1">
+      <w:start w:val="1"/>
+      <w:numFmt w:val="bullet"/>
+      <w:lvlText w:val="o"/>
+      <w:lvlJc w:val="left"/>
+      <w:pPr>
+        <w:ind w:left="5760" w:hanging="360"/>
+      </w:pPr>
+      <w:rPr>
+        <w:rFonts w:ascii="Courier New" w:hAnsi="Courier New" w:cs="Courier New" w:hint="default"/>
+      </w:rPr>
+    </w:lvl>
+    <w:lvl w:ilvl="8" w:tplc="04090005" w:tentative="1">
+      <w:start w:val="1"/>
+      <w:numFmt w:val="bullet"/>
+      <w:lvlText w:val=""/>
+      <w:lvlJc w:val="left"/>
+      <w:pPr>
+        <w:ind w:left="6480" w:hanging="360"/>
+      </w:pPr>
+      <w:rPr>
+        <w:rFonts w:ascii="Wingdings" w:hAnsi="Wingdings" w:hint="default"/>
+      </w:rPr>
+    </w:lvl>
+  </w:abstractNum>
+  <w:num w:numId="1">
+    <w:abstractNumId w:val="0"/>
+  </w:num>
+  <w:num w:numId="2">
+    <w:abstractNumId w:val="1"/>
+  </w:num>
+</w:numbering>
 </file>
 
 <file path=word/styles.xml><?xml version="1.0" encoding="utf-8"?>
@@ -206,6 +951,17 @@
     <w:semiHidden/>
     <w:unhideWhenUsed/>
   </w:style>
+  <w:style w:type="paragraph" w:styleId="ListParagraph">
+    <w:name w:val="List Paragraph"/>
+    <w:basedOn w:val="Normal"/>
+    <w:uiPriority w:val="34"/>
+    <w:qFormat/>
+    <w:rsid w:val="0035258C"/>
+    <w:pPr>
+      <w:ind w:left="720"/>
+      <w:contextualSpacing/>
+    </w:pPr>
+  </w:style>
 </w:styles>
 </file>
 
@@ -395,6 +1151,17 @@
     <w:uiPriority w:val="99"/>
     <w:semiHidden/>
     <w:unhideWhenUsed/>
+  </w:style>
+  <w:style w:type="paragraph" w:styleId="ListParagraph">
+    <w:name w:val="List Paragraph"/>
+    <w:basedOn w:val="Normal"/>
+    <w:uiPriority w:val="34"/>
+    <w:qFormat/>
+    <w:rsid w:val="0035258C"/>
+    <w:pPr>
+      <w:ind w:left="720"/>
+      <w:contextualSpacing/>
+    </w:pPr>
   </w:style>
 </w:styles>
 </file>

</xml_diff>